<commit_message>
-docs faltou atualizar o sumário
</commit_message>
<xml_diff>
--- a/Documentacao/AtividadeRegressão Linear Multivariada.docx
+++ b/Documentacao/AtividadeRegressão Linear Multivariada.docx
@@ -711,7 +711,7 @@
             </w:rPr>
             <w:fldChar w:fldCharType="separate"/>
           </w:r>
-          <w:hyperlink w:anchor="_Toc196816101" w:history="1">
+          <w:hyperlink w:anchor="_Toc197190046" w:history="1">
             <w:r>
               <w:rPr>
                 <w:rStyle w:val="Hyperlink"/>
@@ -739,7 +739,7 @@
                 <w:noProof/>
                 <w:webHidden/>
               </w:rPr>
-              <w:instrText xml:space="preserve"> PAGEREF _Toc196816101 \h </w:instrText>
+              <w:instrText xml:space="preserve"> PAGEREF _Toc197190046 \h </w:instrText>
             </w:r>
             <w:r>
               <w:rPr>
@@ -777,10 +777,12 @@
               <w:tab w:val="right" w:leader="dot" w:pos="8494"/>
             </w:tabs>
             <w:rPr>
+              <w:rFonts w:asciiTheme="minorHAnsi" w:eastAsiaTheme="minorEastAsia" w:hAnsiTheme="minorHAnsi"/>
               <w:noProof/>
+              <w:lang w:eastAsia="pt-BR"/>
             </w:rPr>
           </w:pPr>
-          <w:hyperlink w:anchor="_Toc196816102" w:history="1">
+          <w:hyperlink w:anchor="_Toc197190047" w:history="1">
             <w:r>
               <w:rPr>
                 <w:rStyle w:val="Hyperlink"/>
@@ -807,7 +809,7 @@
                 <w:noProof/>
                 <w:webHidden/>
               </w:rPr>
-              <w:instrText xml:space="preserve"> PAGEREF _Toc196816102 \h </w:instrText>
+              <w:instrText xml:space="preserve"> PAGEREF _Toc197190047 \h </w:instrText>
             </w:r>
             <w:r>
               <w:rPr>
@@ -845,16 +847,18 @@
               <w:tab w:val="right" w:leader="dot" w:pos="8494"/>
             </w:tabs>
             <w:rPr>
+              <w:rFonts w:asciiTheme="minorHAnsi" w:eastAsiaTheme="minorEastAsia" w:hAnsiTheme="minorHAnsi"/>
               <w:noProof/>
+              <w:lang w:eastAsia="pt-BR"/>
             </w:rPr>
           </w:pPr>
-          <w:hyperlink w:anchor="_Toc196816103" w:history="1">
+          <w:hyperlink w:anchor="_Toc197190048" w:history="1">
             <w:r>
               <w:rPr>
                 <w:rStyle w:val="Hyperlink"/>
                 <w:noProof/>
               </w:rPr>
-              <w:t>Justificativa</w:t>
+              <w:t>Objetivo</w:t>
             </w:r>
             <w:r>
               <w:rPr>
@@ -875,71 +879,7 @@
                 <w:noProof/>
                 <w:webHidden/>
               </w:rPr>
-              <w:instrText xml:space="preserve"> PAGEREF _Toc196816103 \h </w:instrText>
-            </w:r>
-            <w:r>
-              <w:rPr>
-                <w:noProof/>
-                <w:webHidden/>
-              </w:rPr>
-              <w:fldChar w:fldCharType="separate"/>
-            </w:r>
-            <w:r>
-              <w:rPr>
-                <w:b/>
-                <w:bCs/>
-                <w:noProof/>
-                <w:webHidden/>
-              </w:rPr>
-              <w:t>Erro! Indicador não definido.</w:t>
-            </w:r>
-            <w:r>
-              <w:rPr>
-                <w:noProof/>
-                <w:webHidden/>
-              </w:rPr>
-              <w:fldChar w:fldCharType="end"/>
-            </w:r>
-          </w:hyperlink>
-        </w:p>
-        <w:p>
-          <w:pPr>
-            <w:pStyle w:val="Sumrio2"/>
-            <w:tabs>
-              <w:tab w:val="right" w:leader="dot" w:pos="8494"/>
-            </w:tabs>
-            <w:rPr>
-              <w:noProof/>
-            </w:rPr>
-          </w:pPr>
-          <w:hyperlink w:anchor="_Toc196816104" w:history="1">
-            <w:r>
-              <w:rPr>
-                <w:rStyle w:val="Hyperlink"/>
-                <w:noProof/>
-              </w:rPr>
-              <w:t>Objetivo</w:t>
-            </w:r>
-            <w:r>
-              <w:rPr>
-                <w:noProof/>
-                <w:webHidden/>
-              </w:rPr>
-              <w:tab/>
-            </w:r>
-            <w:r>
-              <w:rPr>
-                <w:noProof/>
-                <w:webHidden/>
-              </w:rPr>
-              <w:fldChar w:fldCharType="begin"/>
-            </w:r>
-            <w:r>
-              <w:rPr>
-                <w:noProof/>
-                <w:webHidden/>
-              </w:rPr>
-              <w:instrText xml:space="preserve"> PAGEREF _Toc196816104 \h </w:instrText>
+              <w:instrText xml:space="preserve"> PAGEREF _Toc197190048 \h </w:instrText>
             </w:r>
             <w:r>
               <w:rPr>
@@ -982,7 +922,7 @@
               <w:lang w:eastAsia="pt-BR"/>
             </w:rPr>
           </w:pPr>
-          <w:hyperlink w:anchor="_Toc196816105" w:history="1">
+          <w:hyperlink w:anchor="_Toc197190049" w:history="1">
             <w:r>
               <w:rPr>
                 <w:rStyle w:val="Hyperlink"/>
@@ -1009,7 +949,7 @@
                 <w:noProof/>
                 <w:webHidden/>
               </w:rPr>
-              <w:instrText xml:space="preserve"> PAGEREF _Toc196816105 \h </w:instrText>
+              <w:instrText xml:space="preserve"> PAGEREF _Toc197190049 \h </w:instrText>
             </w:r>
             <w:r>
               <w:rPr>
@@ -1047,10 +987,12 @@
               <w:tab w:val="right" w:leader="dot" w:pos="8494"/>
             </w:tabs>
             <w:rPr>
+              <w:rFonts w:asciiTheme="minorHAnsi" w:eastAsiaTheme="minorEastAsia" w:hAnsiTheme="minorHAnsi"/>
               <w:noProof/>
+              <w:lang w:eastAsia="pt-BR"/>
             </w:rPr>
           </w:pPr>
-          <w:hyperlink w:anchor="_Toc196816106" w:history="1">
+          <w:hyperlink w:anchor="_Toc197190050" w:history="1">
             <w:r>
               <w:rPr>
                 <w:rStyle w:val="Hyperlink"/>
@@ -1077,7 +1019,7 @@
                 <w:noProof/>
                 <w:webHidden/>
               </w:rPr>
-              <w:instrText xml:space="preserve"> PAGEREF _Toc196816106 \h </w:instrText>
+              <w:instrText xml:space="preserve"> PAGEREF _Toc197190050 \h </w:instrText>
             </w:r>
             <w:r>
               <w:rPr>
@@ -1115,10 +1057,12 @@
               <w:tab w:val="right" w:leader="dot" w:pos="8494"/>
             </w:tabs>
             <w:rPr>
+              <w:rFonts w:asciiTheme="minorHAnsi" w:eastAsiaTheme="minorEastAsia" w:hAnsiTheme="minorHAnsi"/>
               <w:noProof/>
+              <w:lang w:eastAsia="pt-BR"/>
             </w:rPr>
           </w:pPr>
-          <w:hyperlink w:anchor="_Toc196816107" w:history="1">
+          <w:hyperlink w:anchor="_Toc197190051" w:history="1">
             <w:r>
               <w:rPr>
                 <w:rStyle w:val="Hyperlink"/>
@@ -1145,7 +1089,7 @@
                 <w:noProof/>
                 <w:webHidden/>
               </w:rPr>
-              <w:instrText xml:space="preserve"> PAGEREF _Toc196816107 \h </w:instrText>
+              <w:instrText xml:space="preserve"> PAGEREF _Toc197190051 \h </w:instrText>
             </w:r>
             <w:r>
               <w:rPr>
@@ -1183,10 +1127,12 @@
               <w:tab w:val="right" w:leader="dot" w:pos="8494"/>
             </w:tabs>
             <w:rPr>
+              <w:rFonts w:asciiTheme="minorHAnsi" w:eastAsiaTheme="minorEastAsia" w:hAnsiTheme="minorHAnsi"/>
               <w:noProof/>
+              <w:lang w:eastAsia="pt-BR"/>
             </w:rPr>
           </w:pPr>
-          <w:hyperlink w:anchor="_Toc196816108" w:history="1">
+          <w:hyperlink w:anchor="_Toc197190052" w:history="1">
             <w:r>
               <w:rPr>
                 <w:rStyle w:val="Hyperlink"/>
@@ -1213,7 +1159,7 @@
                 <w:noProof/>
                 <w:webHidden/>
               </w:rPr>
-              <w:instrText xml:space="preserve"> PAGEREF _Toc196816108 \h </w:instrText>
+              <w:instrText xml:space="preserve"> PAGEREF _Toc197190052 \h </w:instrText>
             </w:r>
             <w:r>
               <w:rPr>
@@ -1251,10 +1197,12 @@
               <w:tab w:val="right" w:leader="dot" w:pos="8494"/>
             </w:tabs>
             <w:rPr>
+              <w:rFonts w:asciiTheme="minorHAnsi" w:eastAsiaTheme="minorEastAsia" w:hAnsiTheme="minorHAnsi"/>
               <w:noProof/>
+              <w:lang w:eastAsia="pt-BR"/>
             </w:rPr>
           </w:pPr>
-          <w:hyperlink w:anchor="_Toc196816109" w:history="1">
+          <w:hyperlink w:anchor="_Toc197190053" w:history="1">
             <w:r>
               <w:rPr>
                 <w:rStyle w:val="Hyperlink"/>
@@ -1281,7 +1229,7 @@
                 <w:noProof/>
                 <w:webHidden/>
               </w:rPr>
-              <w:instrText xml:space="preserve"> PAGEREF _Toc196816109 \h </w:instrText>
+              <w:instrText xml:space="preserve"> PAGEREF _Toc197190053 \h </w:instrText>
             </w:r>
             <w:r>
               <w:rPr>
@@ -1324,7 +1272,7 @@
               <w:lang w:eastAsia="pt-BR"/>
             </w:rPr>
           </w:pPr>
-          <w:hyperlink w:anchor="_Toc196816110" w:history="1">
+          <w:hyperlink w:anchor="_Toc197190054" w:history="1">
             <w:r>
               <w:rPr>
                 <w:rStyle w:val="Hyperlink"/>
@@ -1351,7 +1299,7 @@
                 <w:noProof/>
                 <w:webHidden/>
               </w:rPr>
-              <w:instrText xml:space="preserve"> PAGEREF _Toc196816110 \h </w:instrText>
+              <w:instrText xml:space="preserve"> PAGEREF _Toc197190054 \h </w:instrText>
             </w:r>
             <w:r>
               <w:rPr>
@@ -1389,10 +1337,12 @@
               <w:tab w:val="right" w:leader="dot" w:pos="8494"/>
             </w:tabs>
             <w:rPr>
+              <w:rFonts w:asciiTheme="minorHAnsi" w:eastAsiaTheme="minorEastAsia" w:hAnsiTheme="minorHAnsi"/>
               <w:noProof/>
+              <w:lang w:eastAsia="pt-BR"/>
             </w:rPr>
           </w:pPr>
-          <w:hyperlink w:anchor="_Toc196816111" w:history="1">
+          <w:hyperlink w:anchor="_Toc197190055" w:history="1">
             <w:r>
               <w:rPr>
                 <w:rStyle w:val="Hyperlink"/>
@@ -1419,7 +1369,7 @@
                 <w:noProof/>
                 <w:webHidden/>
               </w:rPr>
-              <w:instrText xml:space="preserve"> PAGEREF _Toc196816111 \h </w:instrText>
+              <w:instrText xml:space="preserve"> PAGEREF _Toc197190055 \h </w:instrText>
             </w:r>
             <w:r>
               <w:rPr>
@@ -1457,10 +1407,12 @@
               <w:tab w:val="right" w:leader="dot" w:pos="8494"/>
             </w:tabs>
             <w:rPr>
+              <w:rFonts w:asciiTheme="minorHAnsi" w:eastAsiaTheme="minorEastAsia" w:hAnsiTheme="minorHAnsi"/>
               <w:noProof/>
+              <w:lang w:eastAsia="pt-BR"/>
             </w:rPr>
           </w:pPr>
-          <w:hyperlink w:anchor="_Toc196816112" w:history="1">
+          <w:hyperlink w:anchor="_Toc197190056" w:history="1">
             <w:r>
               <w:rPr>
                 <w:rStyle w:val="Hyperlink"/>
@@ -1487,7 +1439,7 @@
                 <w:noProof/>
                 <w:webHidden/>
               </w:rPr>
-              <w:instrText xml:space="preserve"> PAGEREF _Toc196816112 \h </w:instrText>
+              <w:instrText xml:space="preserve"> PAGEREF _Toc197190056 \h </w:instrText>
             </w:r>
             <w:r>
               <w:rPr>
@@ -1525,10 +1477,12 @@
               <w:tab w:val="right" w:leader="dot" w:pos="8494"/>
             </w:tabs>
             <w:rPr>
+              <w:rFonts w:asciiTheme="minorHAnsi" w:eastAsiaTheme="minorEastAsia" w:hAnsiTheme="minorHAnsi"/>
               <w:noProof/>
+              <w:lang w:eastAsia="pt-BR"/>
             </w:rPr>
           </w:pPr>
-          <w:hyperlink w:anchor="_Toc196816113" w:history="1">
+          <w:hyperlink w:anchor="_Toc197190057" w:history="1">
             <w:r>
               <w:rPr>
                 <w:rStyle w:val="Hyperlink"/>
@@ -1555,7 +1509,7 @@
                 <w:noProof/>
                 <w:webHidden/>
               </w:rPr>
-              <w:instrText xml:space="preserve"> PAGEREF _Toc196816113 \h </w:instrText>
+              <w:instrText xml:space="preserve"> PAGEREF _Toc197190057 \h </w:instrText>
             </w:r>
             <w:r>
               <w:rPr>
@@ -1598,7 +1552,7 @@
               <w:lang w:eastAsia="pt-BR"/>
             </w:rPr>
           </w:pPr>
-          <w:hyperlink w:anchor="_Toc196816114" w:history="1">
+          <w:hyperlink w:anchor="_Toc197190058" w:history="1">
             <w:r>
               <w:rPr>
                 <w:rStyle w:val="Hyperlink"/>
@@ -1625,7 +1579,7 @@
                 <w:noProof/>
                 <w:webHidden/>
               </w:rPr>
-              <w:instrText xml:space="preserve"> PAGEREF _Toc196816114 \h </w:instrText>
+              <w:instrText xml:space="preserve"> PAGEREF _Toc197190058 \h </w:instrText>
             </w:r>
             <w:r>
               <w:rPr>
@@ -1668,7 +1622,7 @@
               <w:lang w:eastAsia="pt-BR"/>
             </w:rPr>
           </w:pPr>
-          <w:hyperlink w:anchor="_Toc196816115" w:history="1">
+          <w:hyperlink w:anchor="_Toc197190059" w:history="1">
             <w:r>
               <w:rPr>
                 <w:rStyle w:val="Hyperlink"/>
@@ -1695,7 +1649,7 @@
                 <w:noProof/>
                 <w:webHidden/>
               </w:rPr>
-              <w:instrText xml:space="preserve"> PAGEREF _Toc196816115 \h </w:instrText>
+              <w:instrText xml:space="preserve"> PAGEREF _Toc197190059 \h </w:instrText>
             </w:r>
             <w:r>
               <w:rPr>
@@ -1738,7 +1692,7 @@
               <w:lang w:eastAsia="pt-BR"/>
             </w:rPr>
           </w:pPr>
-          <w:hyperlink w:anchor="_Toc196816116" w:history="1">
+          <w:hyperlink w:anchor="_Toc197190060" w:history="1">
             <w:r>
               <w:rPr>
                 <w:rStyle w:val="Hyperlink"/>
@@ -1765,7 +1719,7 @@
                 <w:noProof/>
                 <w:webHidden/>
               </w:rPr>
-              <w:instrText xml:space="preserve"> PAGEREF _Toc196816116 \h </w:instrText>
+              <w:instrText xml:space="preserve"> PAGEREF _Toc197190060 \h </w:instrText>
             </w:r>
             <w:r>
               <w:rPr>
@@ -1976,69 +1930,146 @@
     </w:p>
     <w:p>
       <w:pPr>
+        <w:pStyle w:val="Estilo1"/>
+      </w:pPr>
+      <w:r>
+        <w:t>Este trabalho apresenta um estudo aplicado sobre Regressão Linear Multivariada, com foco na comparação entre os métodos de Gradiente Descendente e Equação Normal para estimativa de parâmetros em um modelo preditivo de preços de imóveis. Foram implementados algoritmos em Python para realizar a normalização dos dados, ajuste do modelo por ambas as abordagens e visualizações gráficas da função de custo e do plano de regressão. Os experimentos demonstraram que ambos os métodos são capazes de obter resultados similares em termos de previsão, mas diferem quanto ao desempenho computacional e sensibilidade à escala das variáveis. A normalização mostrou-se essencial para garantir a estabilidade e convergência do Gradiente Descendente, enquanto a Equação Normal destacou-se pela simplicidade e rapidez de execução em conjuntos de dados pequenos. Os resultados foram analisados por meio de gráficos de convergência, visualizações da superfície da função de custo e ajuste tridimensional dos dados, evidenciando o bom desempenho do modelo linear.</w:t>
+      </w:r>
+    </w:p>
+    <w:p>
+      <w:pPr>
         <w:jc w:val="center"/>
+        <w:rPr>
+          <w:rStyle w:val="Estilo1Char"/>
+        </w:rPr>
+      </w:pPr>
+      <w:r>
         <w:rPr>
           <w:rFonts w:cs="Times New Roman"/>
           <w:b/>
           <w:bCs/>
         </w:rPr>
-      </w:pPr>
-      <w:r>
+        <w:t>Palavras-Chave</w:t>
+      </w:r>
+      <w:r>
+        <w:rPr>
+          <w:rStyle w:val="Estilo1Char"/>
+        </w:rPr>
+        <w:t>:</w:t>
+      </w:r>
+      <w:r>
+        <w:rPr>
+          <w:rStyle w:val="Estilo1Char"/>
+        </w:rPr>
+        <w:t xml:space="preserve"> </w:t>
+      </w:r>
+      <w:r>
+        <w:rPr>
+          <w:rStyle w:val="Estilo1Char"/>
+        </w:rPr>
+        <w:t>Regressão Linear Multivariada; Gradiente Descendente; Equação Normal; Normalização de Dados; Previsão de Preços.</w:t>
+      </w:r>
+    </w:p>
+    <w:p>
+      <w:pPr>
+        <w:rPr>
+          <w:rFonts w:cs="Times New Roman"/>
+        </w:rPr>
+      </w:pPr>
+    </w:p>
+    <w:p>
+      <w:pPr>
+        <w:jc w:val="center"/>
         <w:rPr>
           <w:rFonts w:cs="Times New Roman"/>
           <w:b/>
           <w:bCs/>
         </w:rPr>
-        <w:t>Palavras-Chave:</w:t>
-      </w:r>
-    </w:p>
-    <w:p>
-      <w:pPr>
-        <w:rPr>
-          <w:rFonts w:cs="Times New Roman"/>
-        </w:rPr>
-      </w:pPr>
-    </w:p>
-    <w:p>
-      <w:pPr>
-        <w:jc w:val="center"/>
+      </w:pPr>
+      <w:r>
         <w:rPr>
           <w:rFonts w:cs="Times New Roman"/>
           <w:b/>
           <w:bCs/>
         </w:rPr>
-      </w:pPr>
+        <w:t>Abstract</w:t>
+      </w:r>
       <w:r>
         <w:rPr>
           <w:rFonts w:cs="Times New Roman"/>
           <w:b/>
           <w:bCs/>
         </w:rPr>
-        <w:t>Abstract</w:t>
+        <w:t>:</w:t>
+      </w:r>
+    </w:p>
+    <w:p>
+      <w:pPr>
+        <w:pStyle w:val="Estilo1"/>
+        <w:rPr>
+          <w:lang w:val="en-US"/>
+        </w:rPr>
+      </w:pPr>
+      <w:r>
+        <w:rPr>
+          <w:lang w:val="en-US"/>
+        </w:rPr>
+        <w:t xml:space="preserve">This paper presents an applied study on Multivariate Linear Regression, focusing on the comparison between Gradient Descent and the Normal Equation methods for estimating parameters in a predictive model for housing prices. Python algorithms were implemented to normalize the data, fit the model using both approaches, and generate visualizations of the cost function and regression plane. Experiments showed that both methods can achieve similar prediction </w:t>
+      </w:r>
+      <w:proofErr w:type="gramStart"/>
+      <w:r>
+        <w:rPr>
+          <w:lang w:val="en-US"/>
+        </w:rPr>
+        <w:t>results, but</w:t>
+      </w:r>
+      <w:proofErr w:type="gramEnd"/>
+      <w:r>
+        <w:rPr>
+          <w:lang w:val="en-US"/>
+        </w:rPr>
+        <w:t xml:space="preserve"> differ in computational performance and sensitivity to feature scaling. Feature normalization proved essential for the stability and convergence of Gradient Descent, while the Normal Equation stood out for its simplicity and execution speed on small datasets. The results were analyzed through convergence plots, cost surface visualizations, and a 3D regression fit to the training data, highlighting the effectiveness of the linear model.</w:t>
       </w:r>
     </w:p>
     <w:p>
       <w:pPr>
         <w:jc w:val="center"/>
+        <w:rPr>
+          <w:rStyle w:val="Estilo1Char"/>
+          <w:lang w:val="en-US"/>
+        </w:rPr>
+      </w:pPr>
+      <w:r>
         <w:rPr>
           <w:rFonts w:cs="Times New Roman"/>
           <w:b/>
           <w:bCs/>
-        </w:rPr>
-      </w:pPr>
+          <w:lang w:val="en-US"/>
+        </w:rPr>
+        <w:t>Keywords</w:t>
+      </w:r>
       <w:r>
         <w:rPr>
           <w:rFonts w:cs="Times New Roman"/>
           <w:b/>
           <w:bCs/>
-        </w:rPr>
-        <w:t>Keywords</w:t>
+          <w:lang w:val="en-US"/>
+        </w:rPr>
+        <w:t xml:space="preserve">: </w:t>
+      </w:r>
+      <w:r>
+        <w:rPr>
+          <w:rStyle w:val="Estilo1Char"/>
+          <w:lang w:val="en-US"/>
+        </w:rPr>
+        <w:t>Multivariate Linear Regression; Gradient Descent; Normal Equation; Feature Normalization; Price Prediction.</w:t>
       </w:r>
     </w:p>
     <w:p>
       <w:pPr>
         <w:rPr>
           <w:rFonts w:cs="Times New Roman"/>
+          <w:lang w:val="en-US"/>
         </w:rPr>
       </w:pPr>
     </w:p>
@@ -2046,6 +2077,7 @@
       <w:pPr>
         <w:rPr>
           <w:rFonts w:cs="Times New Roman"/>
+          <w:lang w:val="en-US"/>
         </w:rPr>
       </w:pPr>
     </w:p>
@@ -2053,129 +2085,18 @@
       <w:pPr>
         <w:rPr>
           <w:rFonts w:cs="Times New Roman"/>
-        </w:rPr>
-      </w:pPr>
-    </w:p>
-    <w:p>
-      <w:pPr>
+          <w:lang w:val="en-US"/>
+        </w:rPr>
+      </w:pPr>
+    </w:p>
+    <w:p>
+      <w:pPr>
+        <w:pStyle w:val="Ttulo1"/>
         <w:rPr>
           <w:rFonts w:cs="Times New Roman"/>
         </w:rPr>
       </w:pPr>
-    </w:p>
-    <w:p>
-      <w:pPr>
-        <w:rPr>
-          <w:rFonts w:cs="Times New Roman"/>
-        </w:rPr>
-      </w:pPr>
-    </w:p>
-    <w:p>
-      <w:pPr>
-        <w:rPr>
-          <w:rFonts w:cs="Times New Roman"/>
-        </w:rPr>
-      </w:pPr>
-    </w:p>
-    <w:p>
-      <w:pPr>
-        <w:rPr>
-          <w:rFonts w:cs="Times New Roman"/>
-        </w:rPr>
-      </w:pPr>
-    </w:p>
-    <w:p>
-      <w:pPr>
-        <w:rPr>
-          <w:rFonts w:cs="Times New Roman"/>
-        </w:rPr>
-      </w:pPr>
-    </w:p>
-    <w:p>
-      <w:pPr>
-        <w:rPr>
-          <w:rFonts w:cs="Times New Roman"/>
-        </w:rPr>
-      </w:pPr>
-    </w:p>
-    <w:p>
-      <w:pPr>
-        <w:rPr>
-          <w:rFonts w:cs="Times New Roman"/>
-        </w:rPr>
-      </w:pPr>
-    </w:p>
-    <w:p>
-      <w:pPr>
-        <w:rPr>
-          <w:rFonts w:cs="Times New Roman"/>
-        </w:rPr>
-      </w:pPr>
-    </w:p>
-    <w:p>
-      <w:pPr>
-        <w:rPr>
-          <w:rFonts w:cs="Times New Roman"/>
-        </w:rPr>
-      </w:pPr>
-    </w:p>
-    <w:p>
-      <w:pPr>
-        <w:rPr>
-          <w:rFonts w:cs="Times New Roman"/>
-        </w:rPr>
-      </w:pPr>
-    </w:p>
-    <w:p>
-      <w:pPr>
-        <w:rPr>
-          <w:rFonts w:cs="Times New Roman"/>
-        </w:rPr>
-      </w:pPr>
-    </w:p>
-    <w:p>
-      <w:pPr>
-        <w:rPr>
-          <w:rFonts w:cs="Times New Roman"/>
-        </w:rPr>
-      </w:pPr>
-    </w:p>
-    <w:p>
-      <w:pPr>
-        <w:rPr>
-          <w:rFonts w:cs="Times New Roman"/>
-        </w:rPr>
-      </w:pPr>
-    </w:p>
-    <w:p>
-      <w:pPr>
-        <w:rPr>
-          <w:rFonts w:cs="Times New Roman"/>
-        </w:rPr>
-      </w:pPr>
-    </w:p>
-    <w:p>
-      <w:pPr>
-        <w:rPr>
-          <w:rFonts w:cs="Times New Roman"/>
-        </w:rPr>
-      </w:pPr>
-    </w:p>
-    <w:p>
-      <w:pPr>
-        <w:rPr>
-          <w:rFonts w:cs="Times New Roman"/>
-        </w:rPr>
-      </w:pPr>
-    </w:p>
-    <w:p>
-      <w:pPr>
-        <w:pStyle w:val="Ttulo1"/>
-        <w:rPr>
-          <w:rFonts w:cs="Times New Roman"/>
-        </w:rPr>
-      </w:pPr>
-      <w:bookmarkStart w:id="0" w:name="_Toc196816101"/>
+      <w:bookmarkStart w:id="0" w:name="_Toc197190046"/>
       <w:r>
         <w:rPr>
           <w:rFonts w:cs="Times New Roman"/>
@@ -2205,7 +2126,7 @@
       <w:pPr>
         <w:pStyle w:val="Ttulo2"/>
       </w:pPr>
-      <w:bookmarkStart w:id="1" w:name="_Toc196816102"/>
+      <w:bookmarkStart w:id="1" w:name="_Toc197190047"/>
       <w:r>
         <w:t>Contextualização</w:t>
       </w:r>
@@ -2248,7 +2169,7 @@
       <w:pPr>
         <w:pStyle w:val="Ttulo2"/>
       </w:pPr>
-      <w:bookmarkStart w:id="2" w:name="_Toc196816104"/>
+      <w:bookmarkStart w:id="2" w:name="_Toc197190048"/>
       <w:r>
         <w:lastRenderedPageBreak/>
         <w:t>Objetivo</w:t>
@@ -2291,7 +2212,7 @@
       <w:pPr>
         <w:pStyle w:val="Ttulo1"/>
       </w:pPr>
-      <w:bookmarkStart w:id="3" w:name="_Toc196816105"/>
+      <w:bookmarkStart w:id="3" w:name="_Toc197190049"/>
       <w:r>
         <w:t>Fundamentação Teórica</w:t>
       </w:r>
@@ -2301,14 +2222,14 @@
       <w:pPr>
         <w:pStyle w:val="Ttulo2"/>
       </w:pPr>
-      <w:bookmarkStart w:id="4" w:name="_Toc196816106"/>
-      <w:bookmarkStart w:id="5" w:name="_Hlk197163320"/>
+      <w:bookmarkStart w:id="4" w:name="_Hlk197163320"/>
+      <w:bookmarkStart w:id="5" w:name="_Toc197190050"/>
       <w:r>
         <w:t>Regressão Linear Multivariada</w:t>
       </w:r>
-      <w:bookmarkEnd w:id="4"/>
-    </w:p>
-    <w:bookmarkEnd w:id="5"/>
+      <w:bookmarkEnd w:id="5"/>
+    </w:p>
+    <w:bookmarkEnd w:id="4"/>
     <w:p>
       <w:pPr>
         <w:pStyle w:val="Estilo1"/>
@@ -2387,13 +2308,7 @@
             <w:rPr>
               <w:rFonts w:ascii="Cambria Math" w:hAnsi="Cambria Math"/>
             </w:rPr>
-            <m:t>nxn</m:t>
-          </m:r>
-          <m:r>
-            <w:rPr>
-              <w:rFonts w:ascii="Cambria Math" w:hAnsi="Cambria Math"/>
-            </w:rPr>
-            <m:t xml:space="preserve"> </m:t>
+            <m:t xml:space="preserve">nxn </m:t>
           </m:r>
         </m:oMath>
       </m:oMathPara>
@@ -2696,13 +2611,7 @@
             <w:rPr>
               <w:rFonts w:ascii="Cambria Math" w:hAnsi="Cambria Math"/>
             </w:rPr>
-            <m:t xml:space="preserve"> </m:t>
-          </m:r>
-          <m:r>
-            <w:rPr>
-              <w:rFonts w:ascii="Cambria Math" w:hAnsi="Cambria Math"/>
-            </w:rPr>
-            <m:t xml:space="preserve"> </m:t>
+            <m:t xml:space="preserve">  </m:t>
           </m:r>
           <m:sSup>
             <m:sSupPr>
@@ -3254,7 +3163,7 @@
       <w:pPr>
         <w:pStyle w:val="Ttulo2"/>
       </w:pPr>
-      <w:bookmarkStart w:id="6" w:name="_Toc196816107"/>
+      <w:bookmarkStart w:id="6" w:name="_Toc197190051"/>
       <w:r>
         <w:t>Normalização de Features</w:t>
       </w:r>
@@ -3654,20 +3563,22 @@
         </m:sSub>
       </m:oMath>
       <w:r>
-        <w:t xml:space="preserve">​ é o desvio padrão da feature </w:t>
+        <w:t xml:space="preserve">​ </w:t>
+      </w:r>
+      <w:proofErr w:type="spellStart"/>
+      <w:r>
+        <w:t>é</w:t>
+      </w:r>
+      <w:proofErr w:type="spellEnd"/>
+      <w:r>
+        <w:t xml:space="preserve"> o desvio padrão da feature </w:t>
       </w:r>
       <m:oMath>
         <m:r>
           <w:rPr>
             <w:rFonts w:ascii="Cambria Math" w:hAnsi="Cambria Math"/>
           </w:rPr>
-          <m:t>j</m:t>
-        </m:r>
-        <m:r>
-          <w:rPr>
-            <w:rFonts w:ascii="Cambria Math" w:hAnsi="Cambria Math"/>
-          </w:rPr>
-          <m:t>,</m:t>
+          <m:t>j,</m:t>
         </m:r>
       </m:oMath>
     </w:p>
@@ -3728,13 +3639,7 @@
           <w:rPr>
             <w:rFonts w:ascii="Cambria Math" w:hAnsi="Cambria Math"/>
           </w:rPr>
-          <m:t>j</m:t>
-        </m:r>
-        <m:r>
-          <w:rPr>
-            <w:rFonts w:ascii="Cambria Math" w:hAnsi="Cambria Math"/>
-          </w:rPr>
-          <m:t>.</m:t>
+          <m:t>j.</m:t>
         </m:r>
       </m:oMath>
     </w:p>
@@ -4309,7 +4214,7 @@
       <w:pPr>
         <w:pStyle w:val="Ttulo2"/>
       </w:pPr>
-      <w:bookmarkStart w:id="7" w:name="_Toc196816108"/>
+      <w:bookmarkStart w:id="7" w:name="_Toc197190052"/>
       <w:r>
         <w:t>Métodos de Otimização</w:t>
       </w:r>
@@ -4546,13 +4451,7 @@
           <w:rPr>
             <w:rFonts w:ascii="Cambria Math" w:eastAsiaTheme="minorEastAsia" w:hAnsi="Cambria Math"/>
           </w:rPr>
-          <m:t>X</m:t>
-        </m:r>
-        <m:r>
-          <w:rPr>
-            <w:rFonts w:ascii="Cambria Math" w:eastAsiaTheme="minorEastAsia" w:hAnsi="Cambria Math"/>
-          </w:rPr>
-          <m:t xml:space="preserve"> </m:t>
+          <m:t xml:space="preserve">X </m:t>
         </m:r>
       </m:oMath>
       <w:r>
@@ -4859,25 +4758,7 @@
             <w:rPr>
               <w:rFonts w:ascii="Cambria Math" w:hAnsi="Cambria Math"/>
             </w:rPr>
-            <m:t>θ</m:t>
-          </m:r>
-          <m:r>
-            <w:rPr>
-              <w:rFonts w:ascii="Cambria Math" w:hAnsi="Cambria Math"/>
-            </w:rPr>
-            <m:t>≔</m:t>
-          </m:r>
-          <m:r>
-            <w:rPr>
-              <w:rFonts w:ascii="Cambria Math" w:hAnsi="Cambria Math"/>
-            </w:rPr>
-            <m:t>θ-α⋅</m:t>
-          </m:r>
-          <m:r>
-            <w:rPr>
-              <w:rFonts w:ascii="Cambria Math" w:hAnsi="Cambria Math"/>
-            </w:rPr>
-            <m:t xml:space="preserve"> </m:t>
+            <m:t xml:space="preserve">θ≔θ-α⋅ </m:t>
           </m:r>
           <m:f>
             <m:fPr>
@@ -4935,13 +4816,7 @@
             <w:rPr>
               <w:rFonts w:ascii="Cambria Math" w:hAnsi="Cambria Math"/>
             </w:rPr>
-            <m:t>(</m:t>
-          </m:r>
-          <m:r>
-            <w:rPr>
-              <w:rFonts w:ascii="Cambria Math" w:hAnsi="Cambria Math"/>
-            </w:rPr>
-            <m:t>Xθ-y)</m:t>
+            <m:t>(Xθ-y)</m:t>
           </m:r>
         </m:oMath>
       </m:oMathPara>
@@ -4994,10 +4869,7 @@
         </m:r>
       </m:oMath>
       <w:r>
-        <w:t xml:space="preserve"> </w:t>
-      </w:r>
-      <w:r>
-        <w:t>é o vetor de erros entre as predições e os valores reais.</w:t>
+        <w:t xml:space="preserve"> é o vetor de erros entre as predições e os valores reais.</w:t>
       </w:r>
     </w:p>
     <w:p>
@@ -5037,7 +4909,7 @@
       <w:pPr>
         <w:pStyle w:val="Ttulo2"/>
       </w:pPr>
-      <w:bookmarkStart w:id="8" w:name="_Toc196816109"/>
+      <w:bookmarkStart w:id="8" w:name="_Toc197190053"/>
       <w:r>
         <w:t>Impactos da Normalização</w:t>
       </w:r>
@@ -5213,7 +5085,7 @@
       <w:pPr>
         <w:pStyle w:val="Ttulo1"/>
       </w:pPr>
-      <w:bookmarkStart w:id="9" w:name="_Toc196816110"/>
+      <w:bookmarkStart w:id="9" w:name="_Toc197190054"/>
       <w:r>
         <w:t>Metodologia</w:t>
       </w:r>
@@ -5251,7 +5123,7 @@
       <w:pPr>
         <w:pStyle w:val="Ttulo2"/>
       </w:pPr>
-      <w:bookmarkStart w:id="10" w:name="_Toc196816111"/>
+      <w:bookmarkStart w:id="10" w:name="_Toc197190055"/>
       <w:r>
         <w:t>Implementações</w:t>
       </w:r>
@@ -5521,13 +5393,7 @@
       </w:r>
       <w:proofErr w:type="spellEnd"/>
       <w:r>
-        <w:t>): realiza a otimização iterativa para minimizar o custo</w:t>
-      </w:r>
-      <w:r>
-        <w:t xml:space="preserve"> </w:t>
-      </w:r>
-      <w:r>
-        <w:t>J(θ) ao longo de um número fixo de iterações.</w:t>
+        <w:t>): realiza a otimização iterativa para minimizar o custo J(θ) ao longo de um número fixo de iterações.</w:t>
       </w:r>
     </w:p>
     <w:p>
@@ -5840,19 +5706,7 @@
             <w:rPr>
               <w:rFonts w:ascii="Cambria Math" w:hAnsi="Cambria Math"/>
             </w:rPr>
-            <m:t>J</m:t>
-          </m:r>
-          <m:r>
-            <w:rPr>
-              <w:rFonts w:ascii="Cambria Math" w:hAnsi="Cambria Math"/>
-            </w:rPr>
-            <m:t>(</m:t>
-          </m:r>
-          <m:r>
-            <w:rPr>
-              <w:rFonts w:ascii="Cambria Math" w:hAnsi="Cambria Math"/>
-            </w:rPr>
-            <m:t>θ)=</m:t>
+            <m:t>J(θ)=</m:t>
           </m:r>
           <m:f>
             <m:fPr>
@@ -5929,13 +5783,7 @@
             <w:rPr>
               <w:rFonts w:ascii="Cambria Math" w:hAnsi="Cambria Math"/>
             </w:rPr>
-            <m:t>(</m:t>
-          </m:r>
-          <m:r>
-            <w:rPr>
-              <w:rFonts w:ascii="Cambria Math" w:hAnsi="Cambria Math"/>
-            </w:rPr>
-            <m:t>Xθ-y)</m:t>
+            <m:t>(Xθ-y)</m:t>
           </m:r>
         </m:oMath>
       </m:oMathPara>
@@ -5952,7 +5800,7 @@
       <w:pPr>
         <w:pStyle w:val="Ttulo2"/>
       </w:pPr>
-      <w:bookmarkStart w:id="11" w:name="_Toc196816112"/>
+      <w:bookmarkStart w:id="11" w:name="_Toc197190056"/>
       <w:r>
         <w:t>Configurações dos Experimentos</w:t>
       </w:r>
@@ -6173,7 +6021,7 @@
       <w:pPr>
         <w:pStyle w:val="Ttulo2"/>
       </w:pPr>
-      <w:bookmarkStart w:id="12" w:name="_Toc196816113"/>
+      <w:bookmarkStart w:id="12" w:name="_Toc197190057"/>
       <w:r>
         <w:lastRenderedPageBreak/>
         <w:t>Experimentos Realizados</w:t>
@@ -6415,7 +6263,7 @@
       <w:pPr>
         <w:pStyle w:val="Ttulo1"/>
       </w:pPr>
-      <w:bookmarkStart w:id="13" w:name="_Toc196816114"/>
+      <w:bookmarkStart w:id="13" w:name="_Toc197190058"/>
       <w:r>
         <w:lastRenderedPageBreak/>
         <w:t>Resultados</w:t>
@@ -6586,16 +6434,7 @@
         <w:jc w:val="center"/>
       </w:pPr>
       <w:r>
-        <w:t xml:space="preserve">Gráfico </w:t>
-      </w:r>
-      <w:r>
-        <w:t>2</w:t>
-      </w:r>
-      <w:r>
-        <w:t>- Descida do Gradiente</w:t>
-      </w:r>
-      <w:r>
-        <w:t xml:space="preserve"> Versus Equação Normal</w:t>
+        <w:t>Gráfico 2- Descida do Gradiente Versus Equação Normal</w:t>
       </w:r>
     </w:p>
     <w:p>
@@ -6724,22 +6563,10 @@
         <w:jc w:val="center"/>
       </w:pPr>
       <w:r>
-        <w:t xml:space="preserve">Gráfico </w:t>
-      </w:r>
-      <w:r>
-        <w:t xml:space="preserve">3 </w:t>
-      </w:r>
-      <w:r>
-        <w:t xml:space="preserve">- </w:t>
-      </w:r>
-      <w:r>
-        <w:t xml:space="preserve">Gráfico de Contorno da Função J em </w:t>
-      </w:r>
-      <w:r>
-        <w:t>3</w:t>
-      </w:r>
-      <w:r>
-        <w:t>D</w:t>
+        <w:t xml:space="preserve">Gráfico 3 - </w:t>
+      </w:r>
+      <w:r>
+        <w:t>Gráfico de Contorno da Função J em 3D</w:t>
       </w:r>
     </w:p>
     <w:p>
@@ -6825,13 +6652,7 @@
         <w:jc w:val="center"/>
       </w:pPr>
       <w:r>
-        <w:t xml:space="preserve">Gráfico </w:t>
-      </w:r>
-      <w:r>
-        <w:t>4</w:t>
-      </w:r>
-      <w:r>
-        <w:t xml:space="preserve">- </w:t>
+        <w:t xml:space="preserve">Gráfico 4- </w:t>
       </w:r>
       <w:r>
         <w:t>Gráfico de Contorno da Função J em 2D</w:t>
@@ -7094,13 +6915,7 @@
             <w:rPr>
               <w:rFonts w:ascii="Cambria Math" w:hAnsi="Cambria Math"/>
             </w:rPr>
-            <m:t>tamanho</m:t>
-          </m:r>
-          <m:r>
-            <w:rPr>
-              <w:rFonts w:ascii="Cambria Math" w:hAnsi="Cambria Math"/>
-            </w:rPr>
-            <m:t>+</m:t>
+            <m:t>tamanho+</m:t>
           </m:r>
           <m:sSub>
             <m:sSubPr>
@@ -7253,16 +7068,7 @@
       </w:pPr>
       <w:r>
         <w:lastRenderedPageBreak/>
-        <w:t xml:space="preserve">Gráfico </w:t>
-      </w:r>
-      <w:r>
-        <w:t>5 –</w:t>
-      </w:r>
-      <w:r>
-        <w:t xml:space="preserve"> </w:t>
-      </w:r>
-      <w:r>
-        <w:t>Ajuste da Regressão Linear Multivariada</w:t>
+        <w:t>Gráfico 5 – Ajuste da Regressão Linear Multivariada</w:t>
       </w:r>
     </w:p>
     <w:p>
@@ -7327,13 +7133,7 @@
         <w:pStyle w:val="Estilo1"/>
       </w:pPr>
       <w:r>
-        <w:t xml:space="preserve">O gráfico </w:t>
-      </w:r>
-      <w:r>
-        <w:t>5 acima apresenta</w:t>
-      </w:r>
-      <w:r>
-        <w:t xml:space="preserve"> o ajuste da Regressão Linear Multivariada em um espaço tridimensional. Os pontos vermelhos (x) representam os dados reais de treinamento, ou seja, observações compostas por número de quartos, tamanho do imóvel (em pés²) e o respectivo preço. Já o plano colorido corresponde à superfície de predição gerada a partir dos coeficientes </w:t>
+        <w:t xml:space="preserve">O gráfico 5 acima apresenta o ajuste da Regressão Linear Multivariada em um espaço tridimensional. Os pontos vermelhos (x) representam os dados reais de treinamento, ou seja, observações compostas por número de quartos, tamanho do imóvel (em pés²) e o respectivo preço. Já o plano colorido corresponde à superfície de predição gerada a partir dos coeficientes </w:t>
       </w:r>
       <w:r>
         <w:rPr>
@@ -7357,7 +7157,7 @@
       <w:pPr>
         <w:pStyle w:val="Ttulo1"/>
       </w:pPr>
-      <w:bookmarkStart w:id="14" w:name="_Toc196816115"/>
+      <w:bookmarkStart w:id="14" w:name="_Toc197190059"/>
       <w:r>
         <w:t>Discussão</w:t>
       </w:r>
@@ -7424,12 +7224,11 @@
         <w:t>Por fim, a visualização do plano de regressão ajustado sobre os dados reais revelou um bom ajuste do modelo linear às tendências dos dados. A inclinação do plano refletiu corretamente o maior impacto do tamanho da casa no preço, em comparação ao número de quartos, como também indicado pelos coeficientes aprendidos.</w:t>
       </w:r>
     </w:p>
-    <w:p/>
     <w:p>
       <w:pPr>
         <w:pStyle w:val="Ttulo1"/>
       </w:pPr>
-      <w:bookmarkStart w:id="15" w:name="_Toc196816116"/>
+      <w:bookmarkStart w:id="15" w:name="_Toc197190060"/>
       <w:r>
         <w:t>Conclusão</w:t>
       </w:r>
@@ -7456,8 +7255,11 @@
         <w:pStyle w:val="Estilo1"/>
       </w:pPr>
       <w:r>
+        <w:t xml:space="preserve">Os experimentos confirmaram a importância da normalização de variáveis para algoritmos baseados em otimização iterativa, e reforçaram a necessidade de atenção à </w:t>
+      </w:r>
+      <w:r>
         <w:lastRenderedPageBreak/>
-        <w:t>Os experimentos confirmaram a importância da normalização de variáveis para algoritmos baseados em otimização iterativa, e reforçaram a necessidade de atenção à consistência entre escala dos dados e parâmetros. As visualizações tridimensionais e bidimensionais da função de custo e do plano de regressão contribuíram significativamente para a interpretação dos resultados e validação dos modelos.</w:t>
+        <w:t>consistência entre escala dos dados e parâmetros. As visualizações tridimensionais e bidimensionais da função de custo e do plano de regressão contribuíram significativamente para a interpretação dos resultados e validação dos modelos.</w:t>
       </w:r>
     </w:p>
     <w:p/>
@@ -7510,7 +7312,6 @@
         <w:docPartUnique/>
       </w:docPartObj>
     </w:sdtPr>
-    <w:sdtEndPr/>
     <w:sdtContent>
       <w:p>
         <w:pPr>

</xml_diff>